<commit_message>
2-3-2025, 10:45AM - Added 3.4, Edited doc file
</commit_message>
<xml_diff>
--- a/TFA2/TUAZON_IT0011-Laboratory-Exercise-3.docx
+++ b/TFA2/TUAZON_IT0011-Laboratory-Exercise-3.docx
@@ -920,30 +920,12 @@
           <w:szCs w:val="24"/>
         </w:rPr>
       </w:pPr>
-      <w:proofErr w:type="spellStart"/>
-      <w:proofErr w:type="gramStart"/>
-      <w:r>
-        <w:rPr>
-          <w:sz w:val="24"/>
-          <w:szCs w:val="24"/>
-        </w:rPr>
-        <w:t>len</w:t>
-      </w:r>
-      <w:proofErr w:type="spellEnd"/>
-      <w:r>
-        <w:rPr>
-          <w:sz w:val="24"/>
-          <w:szCs w:val="24"/>
-        </w:rPr>
-        <w:t>(</w:t>
-      </w:r>
-      <w:proofErr w:type="gramEnd"/>
-      <w:r>
-        <w:rPr>
-          <w:sz w:val="24"/>
-          <w:szCs w:val="24"/>
-        </w:rPr>
-        <w:t>): Returns the length of a string.</w:t>
+      <w:r>
+        <w:rPr>
+          <w:sz w:val="24"/>
+          <w:szCs w:val="24"/>
+        </w:rPr>
+        <w:t>len(): Returns the length of a string.</w:t>
       </w:r>
     </w:p>
     <w:p>
@@ -959,21 +941,12 @@
           <w:szCs w:val="24"/>
         </w:rPr>
       </w:pPr>
-      <w:proofErr w:type="gramStart"/>
-      <w:r>
-        <w:rPr>
-          <w:sz w:val="24"/>
-          <w:szCs w:val="24"/>
-        </w:rPr>
-        <w:t>lower(</w:t>
-      </w:r>
-      <w:proofErr w:type="gramEnd"/>
-      <w:r>
-        <w:rPr>
-          <w:sz w:val="24"/>
-          <w:szCs w:val="24"/>
-        </w:rPr>
-        <w:t>), upper(): Convert a string to lowercase or uppercase.</w:t>
+      <w:r>
+        <w:rPr>
+          <w:sz w:val="24"/>
+          <w:szCs w:val="24"/>
+        </w:rPr>
+        <w:t>lower(), upper(): Convert a string to lowercase or uppercase.</w:t>
       </w:r>
     </w:p>
     <w:p>
@@ -989,21 +962,12 @@
           <w:szCs w:val="24"/>
         </w:rPr>
       </w:pPr>
-      <w:proofErr w:type="gramStart"/>
-      <w:r>
-        <w:rPr>
-          <w:sz w:val="24"/>
-          <w:szCs w:val="24"/>
-        </w:rPr>
-        <w:t>replace(</w:t>
-      </w:r>
-      <w:proofErr w:type="gramEnd"/>
-      <w:r>
-        <w:rPr>
-          <w:sz w:val="24"/>
-          <w:szCs w:val="24"/>
-        </w:rPr>
-        <w:t>): Replace a specified substring with another.</w:t>
+      <w:r>
+        <w:rPr>
+          <w:sz w:val="24"/>
+          <w:szCs w:val="24"/>
+        </w:rPr>
+        <w:t>replace(): Replace a specified substring with another.</w:t>
       </w:r>
     </w:p>
     <w:p>
@@ -1019,21 +983,12 @@
           <w:szCs w:val="24"/>
         </w:rPr>
       </w:pPr>
-      <w:proofErr w:type="gramStart"/>
-      <w:r>
-        <w:rPr>
-          <w:sz w:val="24"/>
-          <w:szCs w:val="24"/>
-        </w:rPr>
-        <w:t>count(</w:t>
-      </w:r>
-      <w:proofErr w:type="gramEnd"/>
-      <w:r>
-        <w:rPr>
-          <w:sz w:val="24"/>
-          <w:szCs w:val="24"/>
-        </w:rPr>
-        <w:t>): Count the occurrences of a substring within a string.</w:t>
+      <w:r>
+        <w:rPr>
+          <w:sz w:val="24"/>
+          <w:szCs w:val="24"/>
+        </w:rPr>
+        <w:t>count(): Count the occurrences of a substring within a string.</w:t>
       </w:r>
     </w:p>
     <w:p>
@@ -4050,10 +4005,10 @@
           <w:noProof/>
         </w:rPr>
         <w:drawing>
-          <wp:inline distT="0" distB="0" distL="0" distR="0" wp14:anchorId="41D998F1" wp14:editId="3A7A5CD9">
+          <wp:inline distT="0" distB="0" distL="0" distR="0" wp14:anchorId="18A4D31D" wp14:editId="7F9426A9">
             <wp:extent cx="5947410" cy="3345180"/>
             <wp:effectExtent l="0" t="0" r="0" b="7620"/>
-            <wp:docPr id="585610804" name="Picture 1" descr="A screenshot of a computer screen&#10;&#10;Description automatically generated"/>
+            <wp:docPr id="151465873" name="Picture 1" descr="A screenshot of a computer&#10;&#10;Description automatically generated"/>
             <wp:cNvGraphicFramePr>
               <a:graphicFrameLocks xmlns:a="http://schemas.openxmlformats.org/drawingml/2006/main" noChangeAspect="1"/>
             </wp:cNvGraphicFramePr>
@@ -4061,7 +4016,7 @@
               <a:graphicData uri="http://schemas.openxmlformats.org/drawingml/2006/picture">
                 <pic:pic xmlns:pic="http://schemas.openxmlformats.org/drawingml/2006/picture">
                   <pic:nvPicPr>
-                    <pic:cNvPr id="585610804" name="Picture 1" descr="A screenshot of a computer screen&#10;&#10;Description automatically generated"/>
+                    <pic:cNvPr id="151465873" name="Picture 1" descr="A screenshot of a computer&#10;&#10;Description automatically generated"/>
                     <pic:cNvPicPr/>
                   </pic:nvPicPr>
                   <pic:blipFill>
@@ -4146,23 +4101,7 @@
           <w:sz w:val="24"/>
           <w:szCs w:val="24"/>
         </w:rPr>
-        <w:t xml:space="preserve">How does the </w:t>
-      </w:r>
-      <w:proofErr w:type="gramStart"/>
-      <w:r>
-        <w:rPr>
-          <w:sz w:val="24"/>
-          <w:szCs w:val="24"/>
-        </w:rPr>
-        <w:t>format(</w:t>
-      </w:r>
-      <w:proofErr w:type="gramEnd"/>
-      <w:r>
-        <w:rPr>
-          <w:sz w:val="24"/>
-          <w:szCs w:val="24"/>
-        </w:rPr>
-        <w:t>) function help in combining variables with text in Python? Can you provide a simple example</w:t>
+        <w:t>How does the format() function help in combining variables with text in Python? Can you provide a simple example</w:t>
       </w:r>
       <w:r>
         <w:rPr>
@@ -4196,7 +4135,6 @@
         </w:rPr>
         <w:t xml:space="preserve"> </w:t>
       </w:r>
-      <w:proofErr w:type="spellStart"/>
       <w:r>
         <w:rPr>
           <w:i/>
@@ -4205,9 +4143,16 @@
           <w:szCs w:val="24"/>
           <w:u w:val="single"/>
         </w:rPr>
-        <w:t>lname</w:t>
-      </w:r>
-      <w:proofErr w:type="spellEnd"/>
+        <w:t xml:space="preserve">lname </w:t>
+      </w:r>
+      <w:r>
+        <w:rPr>
+          <w:sz w:val="24"/>
+          <w:szCs w:val="24"/>
+          <w:u w:val="single"/>
+        </w:rPr>
+        <w:t xml:space="preserve">&amp; </w:t>
+      </w:r>
       <w:r>
         <w:rPr>
           <w:i/>
@@ -4216,28 +4161,8 @@
           <w:szCs w:val="24"/>
           <w:u w:val="single"/>
         </w:rPr>
-        <w:t xml:space="preserve"> </w:t>
-      </w:r>
-      <w:r>
-        <w:rPr>
-          <w:sz w:val="24"/>
-          <w:szCs w:val="24"/>
-          <w:u w:val="single"/>
-        </w:rPr>
-        <w:t xml:space="preserve">&amp; </w:t>
-      </w:r>
-      <w:proofErr w:type="spellStart"/>
-      <w:r>
-        <w:rPr>
-          <w:i/>
-          <w:iCs/>
-          <w:sz w:val="24"/>
-          <w:szCs w:val="24"/>
-          <w:u w:val="single"/>
-        </w:rPr>
         <w:t>fname</w:t>
       </w:r>
-      <w:proofErr w:type="spellEnd"/>
       <w:r>
         <w:rPr>
           <w:sz w:val="24"/>
@@ -4453,25 +4378,25 @@
           <w:sz w:val="24"/>
           <w:szCs w:val="24"/>
         </w:rPr>
-        <w:t xml:space="preserve">    with </w:t>
-      </w:r>
-      <w:proofErr w:type="gramStart"/>
-      <w:r>
+        <w:t xml:space="preserve">    with open("data.txt", "r") as file:</w:t>
+      </w:r>
+    </w:p>
+    <w:p>
+      <w:pPr>
+        <w:spacing w:after="0"/>
         <w:rPr>
           <w:rFonts w:ascii="Cascadia Code" w:hAnsi="Cascadia Code"/>
           <w:sz w:val="24"/>
           <w:szCs w:val="24"/>
         </w:rPr>
-        <w:t>open(</w:t>
-      </w:r>
-      <w:proofErr w:type="gramEnd"/>
+      </w:pPr>
       <w:r>
         <w:rPr>
           <w:rFonts w:ascii="Cascadia Code" w:hAnsi="Cascadia Code"/>
           <w:sz w:val="24"/>
           <w:szCs w:val="24"/>
         </w:rPr>
-        <w:t>"data.txt", "r") as file:</w:t>
+        <w:t xml:space="preserve">        content = file.read()</w:t>
       </w:r>
     </w:p>
     <w:p>
@@ -4489,27 +4414,25 @@
           <w:sz w:val="24"/>
           <w:szCs w:val="24"/>
         </w:rPr>
-        <w:t xml:space="preserve">        content = </w:t>
-      </w:r>
-      <w:proofErr w:type="spellStart"/>
-      <w:proofErr w:type="gramStart"/>
-      <w:r>
+        <w:t xml:space="preserve">        print(content)</w:t>
+      </w:r>
+    </w:p>
+    <w:p>
+      <w:pPr>
+        <w:spacing w:after="0"/>
         <w:rPr>
           <w:rFonts w:ascii="Cascadia Code" w:hAnsi="Cascadia Code"/>
           <w:sz w:val="24"/>
           <w:szCs w:val="24"/>
         </w:rPr>
-        <w:t>file.read</w:t>
-      </w:r>
-      <w:proofErr w:type="spellEnd"/>
-      <w:proofErr w:type="gramEnd"/>
+      </w:pPr>
       <w:r>
         <w:rPr>
           <w:rFonts w:ascii="Cascadia Code" w:hAnsi="Cascadia Code"/>
           <w:sz w:val="24"/>
           <w:szCs w:val="24"/>
         </w:rPr>
-        <w:t>()</w:t>
+        <w:t>except FileNotFoundError:</w:t>
       </w:r>
     </w:p>
     <w:p>
@@ -4527,79 +4450,7 @@
           <w:sz w:val="24"/>
           <w:szCs w:val="24"/>
         </w:rPr>
-        <w:t xml:space="preserve">        print(content)</w:t>
-      </w:r>
-    </w:p>
-    <w:p>
-      <w:pPr>
-        <w:spacing w:after="0"/>
-        <w:rPr>
-          <w:rFonts w:ascii="Cascadia Code" w:hAnsi="Cascadia Code"/>
-          <w:sz w:val="24"/>
-          <w:szCs w:val="24"/>
-        </w:rPr>
-      </w:pPr>
-      <w:r>
-        <w:rPr>
-          <w:rFonts w:ascii="Cascadia Code" w:hAnsi="Cascadia Code"/>
-          <w:sz w:val="24"/>
-          <w:szCs w:val="24"/>
-        </w:rPr>
-        <w:t xml:space="preserve">except </w:t>
-      </w:r>
-      <w:proofErr w:type="spellStart"/>
-      <w:r>
-        <w:rPr>
-          <w:rFonts w:ascii="Cascadia Code" w:hAnsi="Cascadia Code"/>
-          <w:sz w:val="24"/>
-          <w:szCs w:val="24"/>
-        </w:rPr>
-        <w:t>FileNotFoundError</w:t>
-      </w:r>
-      <w:proofErr w:type="spellEnd"/>
-      <w:r>
-        <w:rPr>
-          <w:rFonts w:ascii="Cascadia Code" w:hAnsi="Cascadia Code"/>
-          <w:sz w:val="24"/>
-          <w:szCs w:val="24"/>
-        </w:rPr>
-        <w:t>:</w:t>
-      </w:r>
-    </w:p>
-    <w:p>
-      <w:pPr>
-        <w:spacing w:after="0"/>
-        <w:rPr>
-          <w:rFonts w:ascii="Cascadia Code" w:hAnsi="Cascadia Code"/>
-          <w:sz w:val="24"/>
-          <w:szCs w:val="24"/>
-        </w:rPr>
-      </w:pPr>
-      <w:r>
-        <w:rPr>
-          <w:rFonts w:ascii="Cascadia Code" w:hAnsi="Cascadia Code"/>
-          <w:sz w:val="24"/>
-          <w:szCs w:val="24"/>
-        </w:rPr>
-        <w:t xml:space="preserve">    </w:t>
-      </w:r>
-      <w:proofErr w:type="gramStart"/>
-      <w:r>
-        <w:rPr>
-          <w:rFonts w:ascii="Cascadia Code" w:hAnsi="Cascadia Code"/>
-          <w:sz w:val="24"/>
-          <w:szCs w:val="24"/>
-        </w:rPr>
-        <w:t>print(</w:t>
-      </w:r>
-      <w:proofErr w:type="gramEnd"/>
-      <w:r>
-        <w:rPr>
-          <w:rFonts w:ascii="Cascadia Code" w:hAnsi="Cascadia Code"/>
-          <w:sz w:val="24"/>
-          <w:szCs w:val="24"/>
-        </w:rPr>
-        <w:t>"The file 'data.txt' does not exist.")</w:t>
+        <w:t xml:space="preserve">    print("The file 'data.txt' does not exist.")</w:t>
       </w:r>
       <w:r>
         <w:rPr>

</xml_diff>